<commit_message>
Subo documentos sobre LATEX
</commit_message>
<xml_diff>
--- a/TRABAJO EMPIRICO/INSTRUCCIONES DEL TRABAJO.docx
+++ b/TRABAJO EMPIRICO/INSTRUCCIONES DEL TRABAJO.docx
@@ -25,6 +25,20 @@
           <w:bCs/>
         </w:rPr>
       </w:pPr>
+      <w:r>
+        <w:rPr>
+          <w:b/>
+          <w:bCs/>
+        </w:rPr>
+        <w:t>HACER UNA INTRODUCCIÓN A LA DISTRIBUCIÓN (CARACTERÍSTICAS, FUNCIÓN DE DENSIDAD, ESPERANZA, VARIANZA, FUNCIÓN GENERADORA DE MOMENTOS, USOS, ETC)</w:t>
+      </w:r>
+      <w:r>
+        <w:rPr>
+          <w:b/>
+          <w:bCs/>
+        </w:rPr>
+        <w:t xml:space="preserve">. </w:t>
+      </w:r>
       <w:r>
         <w:rPr>
           <w:b/>

</xml_diff>